<commit_message>
Updated Documentation, and added MATLAB data processing scripts
</commit_message>
<xml_diff>
--- a/documentation/Controller Settings Overview.docx
+++ b/documentation/Controller Settings Overview.docx
@@ -972,24 +972,14 @@
         </w:numPr>
       </w:pPr>
       <w:r>
-        <w:t>You only</w:t>
-      </w:r>
-      <w:r>
-        <w:t xml:space="preserve"> need to interact with is </w:t>
+        <w:t xml:space="preserve">You only need to interact with is </w:t>
       </w:r>
       <w:r>
         <w:rPr>
           <w:b/>
           <w:bCs/>
         </w:rPr>
-        <w:t>adjustableSettings.cpp</w:t>
-      </w:r>
-      <w:r>
-        <w:rPr>
-          <w:b/>
-          <w:bCs/>
-        </w:rPr>
-        <w:t xml:space="preserve"> </w:t>
+        <w:t xml:space="preserve">adjustableSettings.cpp </w:t>
       </w:r>
       <w:r>
         <w:rPr>
@@ -998,13 +988,7 @@
         <w:t>to use the controller as</w:t>
       </w:r>
       <w:r>
-        <w:t xml:space="preserve"> originally designed in August 2024</w:t>
-      </w:r>
-      <w:r>
-        <w:t>.</w:t>
-      </w:r>
-      <w:r>
-        <w:t xml:space="preserve"> </w:t>
+        <w:t xml:space="preserve"> originally designed in August 2024. </w:t>
       </w:r>
     </w:p>
     <w:p>
@@ -1094,10 +1078,7 @@
         </mc:AlternateContent>
       </w:r>
       <w:r>
-        <w:t xml:space="preserve">It is </w:t>
-      </w:r>
-      <w:r>
-        <w:t xml:space="preserve">located within the </w:t>
+        <w:t xml:space="preserve">It is located within the </w:t>
       </w:r>
       <w:r>
         <w:rPr>
@@ -1222,19 +1203,7 @@
         </w:drawing>
       </w:r>
       <w:r>
-        <w:t xml:space="preserve">The first five variables are static pin definitions for all the valves, sensors, and buttons involved in the controller logic. </w:t>
-      </w:r>
-      <w:r>
-        <w:t>They</w:t>
-      </w:r>
-      <w:r>
-        <w:t xml:space="preserve"> should never be changed once initially set, unless the arrangement of your physical electronics has change</w:t>
-      </w:r>
-      <w:r>
-        <w:t>s</w:t>
-      </w:r>
-      <w:r>
-        <w:t xml:space="preserve"> too. </w:t>
+        <w:t xml:space="preserve">The first five variables are static pin definitions for all the valves, sensors, and buttons involved in the controller logic. They should never be changed once initially set, unless the arrangement of your physical electronics has changes too. </w:t>
       </w:r>
     </w:p>
     <w:p>
@@ -1286,8 +1255,150 @@
           <w:numId w:val="12"/>
         </w:numPr>
       </w:pPr>
+      <w:r>
+        <w:rPr>
+          <w:noProof/>
+        </w:rPr>
+        <w:drawing>
+          <wp:anchor distT="0" distB="0" distL="114300" distR="114300" simplePos="0" relativeHeight="251676672" behindDoc="0" locked="0" layoutInCell="1" allowOverlap="1" wp14:anchorId="1EE44914" wp14:editId="4601D05B">
+            <wp:simplePos x="0" y="0"/>
+            <wp:positionH relativeFrom="column">
+              <wp:posOffset>3028315</wp:posOffset>
+            </wp:positionH>
+            <wp:positionV relativeFrom="paragraph">
+              <wp:posOffset>418358</wp:posOffset>
+            </wp:positionV>
+            <wp:extent cx="3030220" cy="939800"/>
+            <wp:effectExtent l="0" t="0" r="5080" b="0"/>
+            <wp:wrapSquare wrapText="bothSides"/>
+            <wp:docPr id="1134983080" name="Picture 1" descr="A black background with white text&#10;&#10;Description automatically generated"/>
+            <wp:cNvGraphicFramePr>
+              <a:graphicFrameLocks xmlns:a="http://schemas.openxmlformats.org/drawingml/2006/main" noChangeAspect="1"/>
+            </wp:cNvGraphicFramePr>
+            <a:graphic xmlns:a="http://schemas.openxmlformats.org/drawingml/2006/main">
+              <a:graphicData uri="http://schemas.openxmlformats.org/drawingml/2006/picture">
+                <pic:pic xmlns:pic="http://schemas.openxmlformats.org/drawingml/2006/picture">
+                  <pic:nvPicPr>
+                    <pic:cNvPr id="1134983080" name="Picture 1" descr="A black background with white text&#10;&#10;Description automatically generated"/>
+                    <pic:cNvPicPr/>
+                  </pic:nvPicPr>
+                  <pic:blipFill>
+                    <a:blip r:embed="rId10" cstate="print">
+                      <a:extLst>
+                        <a:ext uri="{28A0092B-C50C-407E-A947-70E740481C1C}">
+                          <a14:useLocalDpi xmlns:a14="http://schemas.microsoft.com/office/drawing/2010/main" val="0"/>
+                        </a:ext>
+                      </a:extLst>
+                    </a:blip>
+                    <a:stretch>
+                      <a:fillRect/>
+                    </a:stretch>
+                  </pic:blipFill>
+                  <pic:spPr>
+                    <a:xfrm>
+                      <a:off x="0" y="0"/>
+                      <a:ext cx="3030220" cy="939800"/>
+                    </a:xfrm>
+                    <a:prstGeom prst="rect">
+                      <a:avLst/>
+                    </a:prstGeom>
+                  </pic:spPr>
+                </pic:pic>
+              </a:graphicData>
+            </a:graphic>
+            <wp14:sizeRelH relativeFrom="page">
+              <wp14:pctWidth>0</wp14:pctWidth>
+            </wp14:sizeRelH>
+            <wp14:sizeRelV relativeFrom="page">
+              <wp14:pctHeight>0</wp14:pctHeight>
+            </wp14:sizeRelV>
+          </wp:anchor>
+        </w:drawing>
+      </w:r>
+      <w:r>
+        <w:t>LCD Pin Definitions</w:t>
+      </w:r>
+    </w:p>
+    <w:p>
+      <w:pPr>
+        <w:pStyle w:val="ListParagraph"/>
+        <w:numPr>
+          <w:ilvl w:val="0"/>
+          <w:numId w:val="13"/>
+        </w:numPr>
+      </w:pPr>
+      <w:r>
+        <w:t xml:space="preserve">These 5 variables </w:t>
+      </w:r>
+      <w:r>
+        <w:t xml:space="preserve">control the writing of data to the 16x2 I2C LCD display used for real-time observation of total cycle counts and reasons for test stoppage. </w:t>
+      </w:r>
+    </w:p>
+    <w:p>
+      <w:pPr>
+        <w:pStyle w:val="ListParagraph"/>
+        <w:numPr>
+          <w:ilvl w:val="0"/>
+          <w:numId w:val="13"/>
+        </w:numPr>
+      </w:pPr>
+      <w:r>
+        <w:t>The defaults included in the code are from the original test setup in the Fabrication-Integrated Design lab in August 2024</w:t>
+      </w:r>
+      <w:r>
+        <w:t xml:space="preserve">. The setup’s </w:t>
+      </w:r>
+      <w:r>
+        <w:t xml:space="preserve">electrical schematics dictate how to wire the </w:t>
+      </w:r>
+      <w:r>
+        <w:t xml:space="preserve">electronics </w:t>
+      </w:r>
+      <w:r>
+        <w:t xml:space="preserve">so </w:t>
+      </w:r>
+      <w:r>
+        <w:t xml:space="preserve">that </w:t>
+      </w:r>
+      <w:r>
+        <w:t xml:space="preserve">these pin definitions remain </w:t>
+      </w:r>
+      <w:r>
+        <w:t>valid and</w:t>
+      </w:r>
+      <w:r>
+        <w:t xml:space="preserve"> are included in the </w:t>
+      </w:r>
+      <w:r>
+        <w:t>repository</w:t>
+      </w:r>
+      <w:r>
+        <w:t>.</w:t>
+      </w:r>
+    </w:p>
+    <w:p>
+      <w:pPr>
+        <w:pStyle w:val="ListParagraph"/>
+        <w:numPr>
+          <w:ilvl w:val="1"/>
+          <w:numId w:val="13"/>
+        </w:numPr>
+      </w:pPr>
+      <w:r>
+        <w:t>Change your pin definitions accordingly if you deviate from the original electronics layout and connections.</w:t>
+      </w:r>
+    </w:p>
+    <w:p>
+      <w:pPr>
+        <w:pStyle w:val="Heading1"/>
+        <w:numPr>
+          <w:ilvl w:val="0"/>
+          <w:numId w:val="12"/>
+        </w:numPr>
+      </w:pPr>
       <w:bookmarkStart w:id="3" w:name="_Toc175397353"/>
       <w:r>
+        <w:lastRenderedPageBreak/>
         <w:t>Pneumatic Valve Settings</w:t>
       </w:r>
       <w:bookmarkEnd w:id="3"/>
@@ -1328,7 +1439,7 @@
                     <pic:cNvPicPr/>
                   </pic:nvPicPr>
                   <pic:blipFill>
-                    <a:blip r:embed="rId10">
+                    <a:blip r:embed="rId11">
                       <a:extLst>
                         <a:ext uri="{28A0092B-C50C-407E-A947-70E740481C1C}">
                           <a14:useLocalDpi xmlns:a14="http://schemas.microsoft.com/office/drawing/2010/main" val="0"/>
@@ -1373,10 +1484,7 @@
         </w:numPr>
       </w:pPr>
       <w:r>
-        <w:t>T</w:t>
-      </w:r>
-      <w:r>
-        <w:t>he defaults listed in the code are specific to the set-up originally created for the MIT Fabrication-Integrated Design Lab in August 2024</w:t>
+        <w:t>The defaults listed in the code are specific to the set-up originally created for the MIT Fabrication-Integrated Design Lab in August 2024</w:t>
       </w:r>
       <w:r>
         <w:t xml:space="preserve">. </w:t>
@@ -1449,7 +1557,6 @@
       </w:pPr>
       <w:bookmarkStart w:id="4" w:name="_Toc175397354"/>
       <w:r>
-        <w:lastRenderedPageBreak/>
         <w:t>Pressure Sensor Settings</w:t>
       </w:r>
       <w:bookmarkEnd w:id="4"/>
@@ -1490,7 +1597,7 @@
                     <pic:cNvPicPr/>
                   </pic:nvPicPr>
                   <pic:blipFill>
-                    <a:blip r:embed="rId11">
+                    <a:blip r:embed="rId12">
                       <a:extLst>
                         <a:ext uri="{28A0092B-C50C-407E-A947-70E740481C1C}">
                           <a14:useLocalDpi xmlns:a14="http://schemas.microsoft.com/office/drawing/2010/main" val="0"/>
@@ -1545,19 +1652,7 @@
         </w:numPr>
       </w:pPr>
       <w:r>
-        <w:t>If set to true,</w:t>
-      </w:r>
-      <w:r>
-        <w:t xml:space="preserve"> </w:t>
-      </w:r>
-      <w:r>
-        <w:t>will interpret all pressure related values</w:t>
-      </w:r>
-      <w:r>
-        <w:t xml:space="preserve"> and variables </w:t>
-      </w:r>
-      <w:r>
-        <w:t xml:space="preserve">in Kilopascals. </w:t>
+        <w:t xml:space="preserve">If set to true, will interpret all pressure related values and variables in Kilopascals. </w:t>
       </w:r>
     </w:p>
     <w:p>
@@ -1748,6 +1843,7 @@
         </w:numPr>
       </w:pPr>
       <w:r>
+        <w:lastRenderedPageBreak/>
         <w:t>This</w:t>
       </w:r>
       <w:r>
@@ -1799,7 +1895,7 @@
           <w:noProof/>
         </w:rPr>
         <w:drawing>
-          <wp:anchor distT="0" distB="0" distL="114300" distR="114300" simplePos="0" relativeHeight="251671552" behindDoc="0" locked="0" layoutInCell="1" allowOverlap="1" wp14:anchorId="6CAC1A95" wp14:editId="22E3DD6B">
+          <wp:anchor distT="0" distB="0" distL="114300" distR="114300" simplePos="0" relativeHeight="251671552" behindDoc="0" locked="0" layoutInCell="1" allowOverlap="1" wp14:anchorId="6CAC1A95" wp14:editId="74AA5813">
             <wp:simplePos x="0" y="0"/>
             <wp:positionH relativeFrom="column">
               <wp:posOffset>1795145</wp:posOffset>
@@ -1822,7 +1918,7 @@
                     <pic:cNvPicPr/>
                   </pic:nvPicPr>
                   <pic:blipFill>
-                    <a:blip r:embed="rId12" cstate="print">
+                    <a:blip r:embed="rId13" cstate="print">
                       <a:extLst>
                         <a:ext uri="{28A0092B-C50C-407E-A947-70E740481C1C}">
                           <a14:useLocalDpi xmlns:a14="http://schemas.microsoft.com/office/drawing/2010/main" val="0"/>
@@ -1946,7 +2042,6 @@
         </w:numPr>
       </w:pPr>
       <w:r>
-        <w:lastRenderedPageBreak/>
         <w:t>It is recommended to keep these variables at their default values based on initial performance testing.</w:t>
       </w:r>
     </w:p>
@@ -2043,7 +2138,7 @@
                     <pic:cNvPicPr/>
                   </pic:nvPicPr>
                   <pic:blipFill>
-                    <a:blip r:embed="rId13">
+                    <a:blip r:embed="rId14">
                       <a:extLst>
                         <a:ext uri="{28A0092B-C50C-407E-A947-70E740481C1C}">
                           <a14:useLocalDpi xmlns:a14="http://schemas.microsoft.com/office/drawing/2010/main" val="0"/>
@@ -2218,6 +2313,7 @@
           <w:b/>
           <w:bCs/>
         </w:rPr>
+        <w:lastRenderedPageBreak/>
         <w:t>Do not change these variables</w:t>
       </w:r>
       <w:r>
@@ -2366,7 +2462,7 @@
           <w:noProof/>
         </w:rPr>
         <w:drawing>
-          <wp:anchor distT="0" distB="0" distL="114300" distR="114300" simplePos="0" relativeHeight="251675648" behindDoc="0" locked="0" layoutInCell="1" allowOverlap="1" wp14:anchorId="1A508C34" wp14:editId="31F6D7B1">
+          <wp:anchor distT="0" distB="0" distL="114300" distR="114300" simplePos="0" relativeHeight="251675648" behindDoc="0" locked="0" layoutInCell="1" allowOverlap="1" wp14:anchorId="1A508C34" wp14:editId="0D89A5CD">
             <wp:simplePos x="0" y="0"/>
             <wp:positionH relativeFrom="column">
               <wp:posOffset>594995</wp:posOffset>
@@ -2389,7 +2485,7 @@
                     <pic:cNvPicPr/>
                   </pic:nvPicPr>
                   <pic:blipFill>
-                    <a:blip r:embed="rId18" cstate="print">
+                    <a:blip r:embed="rId19" cstate="print">
                       <a:extLst>
                         <a:ext uri="{28A0092B-C50C-407E-A947-70E740481C1C}">
                           <a14:useLocalDpi xmlns:a14="http://schemas.microsoft.com/office/drawing/2010/main" val="0"/>
@@ -2506,7 +2602,6 @@
           <w:b/>
           <w:bCs/>
         </w:rPr>
-        <w:lastRenderedPageBreak/>
         <w:t>Ensure that these arrays are of the same length</w:t>
       </w:r>
       <w:r>
@@ -2565,9 +2660,9 @@
     </w:p>
     <w:p/>
     <w:sectPr>
-      <w:headerReference w:type="even" r:id="rId19"/>
-      <w:headerReference w:type="default" r:id="rId20"/>
-      <w:footerReference w:type="even" r:id="rId21"/>
+      <w:headerReference w:type="even" r:id="rId20"/>
+      <w:headerReference w:type="default" r:id="rId21"/>
+      <w:footerReference w:type="even" r:id="rId22"/>
       <w:pgSz w:w="12240" w:h="15840"/>
       <w:pgMar w:top="1440" w:right="1440" w:bottom="1440" w:left="1440" w:header="720" w:footer="720" w:gutter="0"/>
       <w:cols w:space="720"/>
@@ -3098,7 +3193,7 @@
   <w:abstractNum w:abstractNumId="2" w15:restartNumberingAfterBreak="0">
     <w:nsid w:val="37CB23F6"/>
     <w:multiLevelType w:val="hybridMultilevel"/>
-    <w:tmpl w:val="92461E0E"/>
+    <w:tmpl w:val="28EA25C4"/>
     <w:lvl w:ilvl="0" w:tplc="04090001">
       <w:start w:val="1"/>
       <w:numFmt w:val="bullet"/>

</xml_diff>